<commit_message>
adding table caption to csv read in
</commit_message>
<xml_diff>
--- a/Run_code/Finding-a-way-to-automatically-caption.docx
+++ b/Run_code/Finding-a-way-to-automatically-caption.docx
@@ -67,6 +67,14 @@
         <w:pStyle w:val="FirstParagraph"/>
       </w:pPr>
       <w:r>
+        <w:t xml:space="preserve">Using the package captioner allows the automatic captioning of tables using flextable.</w:t>
+      </w:r>
+    </w:p>
+    <w:p>
+      <w:pPr>
+        <w:pStyle w:val="BodyText"/>
+      </w:pPr>
+      <w:r>
         <w:t xml:space="preserve">Help file:</w:t>
       </w:r>
       <w:r>
@@ -1674,6 +1682,1439 @@
                 <w:color w:val="111111"/>
               </w:rPr>
               <w:t xml:space="preserve">setosa</w:t>
+            </w:r>
+          </w:p>
+        </w:tc>
+      </w:tr>
+    </w:tbl>
+    <w:p>
+      <w:pPr>
+        <w:pStyle w:val="BodyText"/>
+      </w:pPr>
+      <w:r>
+        <w:t xml:space="preserve">Table 3: Cumulative difference in QALYs.</w:t>
+      </w:r>
+    </w:p>
+    <w:tbl xmlns:w="http://schemas.openxmlformats.org/wordprocessingml/2006/main" xmlns:r="http://schemas.openxmlformats.org/officeDocument/2006/relationships" xmlns:w14="http://schemas.microsoft.com/office/word/2010/wordml" xmlns:wp="http://schemas.openxmlformats.org/drawingml/2006/wordprocessingDrawing" xmlns:a="http://schemas.openxmlformats.org/drawingml/2006/main" xmlns:pic="http://schemas.openxmlformats.org/drawingml/2006/picture">
+      <w:tblPr>
+        <w:tblLayout w:type="fixed"/>
+        <w:jc w:val="center"/>
+      </w:tblPr>
+      <w:tblGrid>
+        <w:gridCol w:w="3880"/>
+        <w:gridCol w:w="4858"/>
+        <w:gridCol w:w="3893"/>
+        <w:gridCol w:w="4015"/>
+      </w:tblGrid>
+      <w:tr>
+        <w:trPr>
+          <w:cantSplit/>
+          <w:trHeight w:val="452" w:hRule="exact"/>
+          <w:tblHeader/>
+        </w:trPr>
+        <w:tc>
+          <w:tcPr>
+            <w:tcBorders>
+              <w:bottom w:val="single" w:sz="8" w:space="0" w:color="333333"/>
+              <w:top w:val="single" w:sz="8" w:space="0" w:color="333333"/>
+            </w:tcBorders>
+            <w:shd w:val="clear" w:color="auto" w:fill="FFFFFF"/>
+            <w:tcMar>
+              <w:top w:w="0" w:type="dxa"/>
+              <w:bottom w:w="0" w:type="dxa"/>
+              <w:left w:w="0" w:type="dxa"/>
+              <w:right w:w="0" w:type="dxa"/>
+            </w:tcMar>
+            <w:vAlign w:val="center"/>
+          </w:tcPr>
+          <w:p>
+            <w:pPr>
+              <w:jc w:val="left"/>
+              <w:spacing w:after="40" w:before="40"/>
+              <w:ind w:firstLine="0" w:left="100" w:right="100"/>
+            </w:pPr>
+            <w:r xmlns:w="http://schemas.openxmlformats.org/wordprocessingml/2006/main" xmlns:wp="http://schemas.openxmlformats.org/drawingml/2006/wordprocessingDrawing" xmlns:r="http://schemas.openxmlformats.org/officeDocument/2006/relationships" xmlns:w14="http://schemas.microsoft.com/office/word/2010/wordml">
+              <w:rPr>
+                <w:rFonts w:ascii="Arial" w:hAnsi="Arial" w:eastAsia="Arial" w:cs="Arial"/>
+                <w:b/>
+                <w:sz w:val="22"/>
+                <w:szCs w:val="22"/>
+                <w:color w:val="111111"/>
+              </w:rPr>
+              <w:t xml:space="preserve">Sex</w:t>
+            </w:r>
+          </w:p>
+        </w:tc>
+        <w:tc>
+          <w:tcPr>
+            <w:tcBorders>
+              <w:bottom w:val="single" w:sz="8" w:space="0" w:color="333333"/>
+              <w:top w:val="single" w:sz="8" w:space="0" w:color="333333"/>
+            </w:tcBorders>
+            <w:shd w:val="clear" w:color="auto" w:fill="FFFFFF"/>
+            <w:tcMar>
+              <w:top w:w="0" w:type="dxa"/>
+              <w:bottom w:w="0" w:type="dxa"/>
+              <w:left w:w="0" w:type="dxa"/>
+              <w:right w:w="0" w:type="dxa"/>
+            </w:tcMar>
+            <w:vAlign w:val="center"/>
+          </w:tcPr>
+          <w:p>
+            <w:pPr>
+              <w:jc w:val="left"/>
+              <w:spacing w:after="40" w:before="40"/>
+              <w:ind w:firstLine="0" w:left="100" w:right="100"/>
+            </w:pPr>
+            <w:r xmlns:w="http://schemas.openxmlformats.org/wordprocessingml/2006/main" xmlns:wp="http://schemas.openxmlformats.org/drawingml/2006/wordprocessingDrawing" xmlns:r="http://schemas.openxmlformats.org/officeDocument/2006/relationships" xmlns:w14="http://schemas.microsoft.com/office/word/2010/wordml">
+              <w:rPr>
+                <w:rFonts w:ascii="Arial" w:hAnsi="Arial" w:eastAsia="Arial" w:cs="Arial"/>
+                <w:b/>
+                <w:sz w:val="22"/>
+                <w:szCs w:val="22"/>
+                <w:color w:val="111111"/>
+              </w:rPr>
+              <w:t xml:space="preserve">IMD quintile</w:t>
+            </w:r>
+          </w:p>
+        </w:tc>
+        <w:tc>
+          <w:tcPr>
+            <w:tcBorders>
+              <w:bottom w:val="single" w:sz="8" w:space="0" w:color="333333"/>
+              <w:top w:val="single" w:sz="8" w:space="0" w:color="333333"/>
+            </w:tcBorders>
+            <w:shd w:val="clear" w:color="auto" w:fill="FFFFFF"/>
+            <w:tcMar>
+              <w:top w:w="0" w:type="dxa"/>
+              <w:bottom w:w="0" w:type="dxa"/>
+              <w:left w:w="0" w:type="dxa"/>
+              <w:right w:w="0" w:type="dxa"/>
+            </w:tcMar>
+            <w:vAlign w:val="center"/>
+          </w:tcPr>
+          <w:p>
+            <w:pPr>
+              <w:jc w:val="right"/>
+              <w:spacing w:after="40" w:before="40"/>
+              <w:ind w:firstLine="0" w:left="100" w:right="100"/>
+            </w:pPr>
+            <w:r xmlns:w="http://schemas.openxmlformats.org/wordprocessingml/2006/main" xmlns:wp="http://schemas.openxmlformats.org/drawingml/2006/wordprocessingDrawing" xmlns:r="http://schemas.openxmlformats.org/officeDocument/2006/relationships" xmlns:w14="http://schemas.microsoft.com/office/word/2010/wordml">
+              <w:rPr>
+                <w:rFonts w:ascii="Arial" w:hAnsi="Arial" w:eastAsia="Arial" w:cs="Arial"/>
+                <w:b/>
+                <w:sz w:val="22"/>
+                <w:szCs w:val="22"/>
+                <w:color w:val="111111"/>
+              </w:rPr>
+              <w:t xml:space="preserve">2035</w:t>
+            </w:r>
+          </w:p>
+        </w:tc>
+        <w:tc>
+          <w:tcPr>
+            <w:tcBorders>
+              <w:bottom w:val="single" w:sz="8" w:space="0" w:color="333333"/>
+              <w:top w:val="single" w:sz="8" w:space="0" w:color="333333"/>
+            </w:tcBorders>
+            <w:shd w:val="clear" w:color="auto" w:fill="FFFFFF"/>
+            <w:tcMar>
+              <w:top w:w="0" w:type="dxa"/>
+              <w:bottom w:w="0" w:type="dxa"/>
+              <w:left w:w="0" w:type="dxa"/>
+              <w:right w:w="0" w:type="dxa"/>
+            </w:tcMar>
+            <w:vAlign w:val="center"/>
+          </w:tcPr>
+          <w:p>
+            <w:pPr>
+              <w:jc w:val="right"/>
+              <w:spacing w:after="40" w:before="40"/>
+              <w:ind w:firstLine="0" w:left="100" w:right="100"/>
+            </w:pPr>
+            <w:r xmlns:w="http://schemas.openxmlformats.org/wordprocessingml/2006/main" xmlns:wp="http://schemas.openxmlformats.org/drawingml/2006/wordprocessingDrawing" xmlns:r="http://schemas.openxmlformats.org/officeDocument/2006/relationships" xmlns:w14="http://schemas.microsoft.com/office/word/2010/wordml">
+              <w:rPr>
+                <w:rFonts w:ascii="Arial" w:hAnsi="Arial" w:eastAsia="Arial" w:cs="Arial"/>
+                <w:b/>
+                <w:sz w:val="22"/>
+                <w:szCs w:val="22"/>
+                <w:color w:val="111111"/>
+              </w:rPr>
+              <w:t xml:space="preserve">2091</w:t>
+            </w:r>
+          </w:p>
+        </w:tc>
+      </w:tr>
+      <w:tr>
+        <w:trPr>
+          <w:cantSplit/>
+          <w:trHeight w:val="457" w:hRule="exact"/>
+        </w:trPr>
+        <w:tc>
+          <w:tcPr>
+            <w:vMerge w:val="restart"/>
+            <w:tcBorders>
+              <w:bottom w:val="single" w:sz="8" w:space="0" w:color="333333"/>
+            </w:tcBorders>
+            <w:shd w:val="clear" w:color="auto" w:fill="FFFFFF"/>
+            <w:tcMar>
+              <w:top w:w="0" w:type="dxa"/>
+              <w:bottom w:w="0" w:type="dxa"/>
+              <w:left w:w="0" w:type="dxa"/>
+              <w:right w:w="0" w:type="dxa"/>
+            </w:tcMar>
+            <w:vAlign w:val="center"/>
+          </w:tcPr>
+          <w:p>
+            <w:pPr>
+              <w:jc w:val="left"/>
+              <w:spacing w:after="40" w:before="40"/>
+              <w:ind w:firstLine="0" w:left="100" w:right="100"/>
+            </w:pPr>
+            <w:r xmlns:w="http://schemas.openxmlformats.org/wordprocessingml/2006/main" xmlns:wp="http://schemas.openxmlformats.org/drawingml/2006/wordprocessingDrawing" xmlns:r="http://schemas.openxmlformats.org/officeDocument/2006/relationships" xmlns:w14="http://schemas.microsoft.com/office/word/2010/wordml">
+              <w:rPr>
+                <w:rFonts w:ascii="Arial" w:hAnsi="Arial" w:eastAsia="Arial" w:cs="Arial"/>
+                <w:sz w:val="22"/>
+                <w:szCs w:val="22"/>
+                <w:color w:val="111111"/>
+              </w:rPr>
+              <w:t xml:space="preserve">Female</w:t>
+            </w:r>
+          </w:p>
+        </w:tc>
+        <w:tc>
+          <w:tcPr>
+            <w:tcBorders>
+              <w:bottom w:val="single" w:sz="8" w:space="0" w:color="333333"/>
+            </w:tcBorders>
+            <w:shd w:val="clear" w:color="auto" w:fill="FFFFFF"/>
+            <w:tcMar>
+              <w:top w:w="0" w:type="dxa"/>
+              <w:bottom w:w="0" w:type="dxa"/>
+              <w:left w:w="0" w:type="dxa"/>
+              <w:right w:w="0" w:type="dxa"/>
+            </w:tcMar>
+            <w:vAlign w:val="center"/>
+          </w:tcPr>
+          <w:p>
+            <w:pPr>
+              <w:jc w:val="left"/>
+              <w:spacing w:after="40" w:before="40"/>
+              <w:ind w:firstLine="0" w:left="100" w:right="100"/>
+            </w:pPr>
+            <w:r xmlns:w="http://schemas.openxmlformats.org/wordprocessingml/2006/main" xmlns:wp="http://schemas.openxmlformats.org/drawingml/2006/wordprocessingDrawing" xmlns:r="http://schemas.openxmlformats.org/officeDocument/2006/relationships" xmlns:w14="http://schemas.microsoft.com/office/word/2010/wordml">
+              <w:rPr>
+                <w:rFonts w:ascii="Arial" w:hAnsi="Arial" w:eastAsia="Arial" w:cs="Arial"/>
+                <w:sz w:val="22"/>
+                <w:szCs w:val="22"/>
+                <w:color w:val="111111"/>
+              </w:rPr>
+              <w:t xml:space="preserve">1 (least deprived)</w:t>
+            </w:r>
+          </w:p>
+        </w:tc>
+        <w:tc>
+          <w:tcPr>
+            <w:tcBorders>
+              <w:bottom w:val="single" w:sz="8" w:space="0" w:color="333333"/>
+            </w:tcBorders>
+            <w:shd w:val="clear" w:color="auto" w:fill="FFFFFF"/>
+            <w:tcMar>
+              <w:top w:w="0" w:type="dxa"/>
+              <w:bottom w:w="0" w:type="dxa"/>
+              <w:left w:w="0" w:type="dxa"/>
+              <w:right w:w="0" w:type="dxa"/>
+            </w:tcMar>
+            <w:vAlign w:val="center"/>
+          </w:tcPr>
+          <w:p>
+            <w:pPr>
+              <w:jc w:val="right"/>
+              <w:spacing w:after="40" w:before="40"/>
+              <w:ind w:firstLine="0" w:left="100" w:right="100"/>
+            </w:pPr>
+            <w:r xmlns:w="http://schemas.openxmlformats.org/wordprocessingml/2006/main" xmlns:wp="http://schemas.openxmlformats.org/drawingml/2006/wordprocessingDrawing" xmlns:r="http://schemas.openxmlformats.org/officeDocument/2006/relationships" xmlns:w14="http://schemas.microsoft.com/office/word/2010/wordml">
+              <w:rPr>
+                <w:rFonts w:ascii="Arial" w:hAnsi="Arial" w:eastAsia="Arial" w:cs="Arial"/>
+                <w:sz w:val="22"/>
+                <w:szCs w:val="22"/>
+                <w:color w:val="111111"/>
+              </w:rPr>
+              <w:t xml:space="preserve">-10,659</w:t>
+            </w:r>
+          </w:p>
+        </w:tc>
+        <w:tc>
+          <w:tcPr>
+            <w:tcBorders>
+              <w:bottom w:val="single" w:sz="8" w:space="0" w:color="333333"/>
+            </w:tcBorders>
+            <w:shd w:val="clear" w:color="auto" w:fill="FFFFFF"/>
+            <w:tcMar>
+              <w:top w:w="0" w:type="dxa"/>
+              <w:bottom w:w="0" w:type="dxa"/>
+              <w:left w:w="0" w:type="dxa"/>
+              <w:right w:w="0" w:type="dxa"/>
+            </w:tcMar>
+            <w:vAlign w:val="center"/>
+          </w:tcPr>
+          <w:p>
+            <w:pPr>
+              <w:jc w:val="right"/>
+              <w:spacing w:after="40" w:before="40"/>
+              <w:ind w:firstLine="0" w:left="100" w:right="100"/>
+            </w:pPr>
+            <w:r xmlns:w="http://schemas.openxmlformats.org/wordprocessingml/2006/main" xmlns:wp="http://schemas.openxmlformats.org/drawingml/2006/wordprocessingDrawing" xmlns:r="http://schemas.openxmlformats.org/officeDocument/2006/relationships" xmlns:w14="http://schemas.microsoft.com/office/word/2010/wordml">
+              <w:rPr>
+                <w:rFonts w:ascii="Arial" w:hAnsi="Arial" w:eastAsia="Arial" w:cs="Arial"/>
+                <w:sz w:val="22"/>
+                <w:szCs w:val="22"/>
+                <w:color w:val="111111"/>
+              </w:rPr>
+              <w:t xml:space="preserve">-10,435</w:t>
+            </w:r>
+          </w:p>
+        </w:tc>
+      </w:tr>
+      <w:tr>
+        <w:trPr>
+          <w:cantSplit/>
+          <w:trHeight w:val="440" w:hRule="exact"/>
+        </w:trPr>
+        <w:tc>
+          <w:tcPr>
+            <w:vMerge/>
+            <w:tcBorders>
+              <w:bottom w:val="single" w:sz="8" w:space="0" w:color="333333"/>
+              <w:top w:val="single" w:sz="8" w:space="0" w:color="333333"/>
+            </w:tcBorders>
+            <w:shd w:val="clear" w:color="auto" w:fill="FFFFFF"/>
+            <w:tcMar>
+              <w:top w:w="0" w:type="dxa"/>
+              <w:bottom w:w="0" w:type="dxa"/>
+              <w:left w:w="0" w:type="dxa"/>
+              <w:right w:w="0" w:type="dxa"/>
+            </w:tcMar>
+            <w:vAlign w:val="center"/>
+          </w:tcPr>
+          <w:p>
+            <w:pPr>
+              <w:jc w:val="left"/>
+              <w:spacing w:after="40" w:before="40"/>
+              <w:ind w:firstLine="0" w:left="100" w:right="100"/>
+            </w:pPr>
+          </w:p>
+        </w:tc>
+        <w:tc>
+          <w:tcPr>
+            <w:tcBorders>
+              <w:bottom w:val="single" w:sz="8" w:space="0" w:color="333333"/>
+              <w:top w:val="single" w:sz="8" w:space="0" w:color="333333"/>
+            </w:tcBorders>
+            <w:shd w:val="clear" w:color="auto" w:fill="FFFFFF"/>
+            <w:tcMar>
+              <w:top w:w="0" w:type="dxa"/>
+              <w:bottom w:w="0" w:type="dxa"/>
+              <w:left w:w="0" w:type="dxa"/>
+              <w:right w:w="0" w:type="dxa"/>
+            </w:tcMar>
+            <w:vAlign w:val="center"/>
+          </w:tcPr>
+          <w:p>
+            <w:pPr>
+              <w:jc w:val="left"/>
+              <w:spacing w:after="40" w:before="40"/>
+              <w:ind w:firstLine="0" w:left="100" w:right="100"/>
+            </w:pPr>
+            <w:r xmlns:w="http://schemas.openxmlformats.org/wordprocessingml/2006/main" xmlns:wp="http://schemas.openxmlformats.org/drawingml/2006/wordprocessingDrawing" xmlns:r="http://schemas.openxmlformats.org/officeDocument/2006/relationships" xmlns:w14="http://schemas.microsoft.com/office/word/2010/wordml">
+              <w:rPr>
+                <w:rFonts w:ascii="Arial" w:hAnsi="Arial" w:eastAsia="Arial" w:cs="Arial"/>
+                <w:sz w:val="22"/>
+                <w:szCs w:val="22"/>
+                <w:color w:val="111111"/>
+              </w:rPr>
+              <w:t xml:space="preserve">2</w:t>
+            </w:r>
+          </w:p>
+        </w:tc>
+        <w:tc>
+          <w:tcPr>
+            <w:tcBorders>
+              <w:bottom w:val="single" w:sz="8" w:space="0" w:color="333333"/>
+              <w:top w:val="single" w:sz="8" w:space="0" w:color="333333"/>
+            </w:tcBorders>
+            <w:shd w:val="clear" w:color="auto" w:fill="FFFFFF"/>
+            <w:tcMar>
+              <w:top w:w="0" w:type="dxa"/>
+              <w:bottom w:w="0" w:type="dxa"/>
+              <w:left w:w="0" w:type="dxa"/>
+              <w:right w:w="0" w:type="dxa"/>
+            </w:tcMar>
+            <w:vAlign w:val="center"/>
+          </w:tcPr>
+          <w:p>
+            <w:pPr>
+              <w:jc w:val="right"/>
+              <w:spacing w:after="40" w:before="40"/>
+              <w:ind w:firstLine="0" w:left="100" w:right="100"/>
+            </w:pPr>
+            <w:r xmlns:w="http://schemas.openxmlformats.org/wordprocessingml/2006/main" xmlns:wp="http://schemas.openxmlformats.org/drawingml/2006/wordprocessingDrawing" xmlns:r="http://schemas.openxmlformats.org/officeDocument/2006/relationships" xmlns:w14="http://schemas.microsoft.com/office/word/2010/wordml">
+              <w:rPr>
+                <w:rFonts w:ascii="Arial" w:hAnsi="Arial" w:eastAsia="Arial" w:cs="Arial"/>
+                <w:sz w:val="22"/>
+                <w:szCs w:val="22"/>
+                <w:color w:val="111111"/>
+              </w:rPr>
+              <w:t xml:space="preserve">-14,175</w:t>
+            </w:r>
+          </w:p>
+        </w:tc>
+        <w:tc>
+          <w:tcPr>
+            <w:tcBorders>
+              <w:bottom w:val="single" w:sz="8" w:space="0" w:color="333333"/>
+              <w:top w:val="single" w:sz="8" w:space="0" w:color="333333"/>
+            </w:tcBorders>
+            <w:shd w:val="clear" w:color="auto" w:fill="FFFFFF"/>
+            <w:tcMar>
+              <w:top w:w="0" w:type="dxa"/>
+              <w:bottom w:w="0" w:type="dxa"/>
+              <w:left w:w="0" w:type="dxa"/>
+              <w:right w:w="0" w:type="dxa"/>
+            </w:tcMar>
+            <w:vAlign w:val="center"/>
+          </w:tcPr>
+          <w:p>
+            <w:pPr>
+              <w:jc w:val="right"/>
+              <w:spacing w:after="40" w:before="40"/>
+              <w:ind w:firstLine="0" w:left="100" w:right="100"/>
+            </w:pPr>
+            <w:r xmlns:w="http://schemas.openxmlformats.org/wordprocessingml/2006/main" xmlns:wp="http://schemas.openxmlformats.org/drawingml/2006/wordprocessingDrawing" xmlns:r="http://schemas.openxmlformats.org/officeDocument/2006/relationships" xmlns:w14="http://schemas.microsoft.com/office/word/2010/wordml">
+              <w:rPr>
+                <w:rFonts w:ascii="Arial" w:hAnsi="Arial" w:eastAsia="Arial" w:cs="Arial"/>
+                <w:sz w:val="22"/>
+                <w:szCs w:val="22"/>
+                <w:color w:val="111111"/>
+              </w:rPr>
+              <w:t xml:space="preserve">-22,138</w:t>
+            </w:r>
+          </w:p>
+        </w:tc>
+      </w:tr>
+      <w:tr>
+        <w:trPr>
+          <w:cantSplit/>
+          <w:trHeight w:val="440" w:hRule="exact"/>
+        </w:trPr>
+        <w:tc>
+          <w:tcPr>
+            <w:vMerge/>
+            <w:tcBorders>
+              <w:bottom w:val="single" w:sz="8" w:space="0" w:color="333333"/>
+              <w:top w:val="single" w:sz="8" w:space="0" w:color="333333"/>
+            </w:tcBorders>
+            <w:shd w:val="clear" w:color="auto" w:fill="FFFFFF"/>
+            <w:tcMar>
+              <w:top w:w="0" w:type="dxa"/>
+              <w:bottom w:w="0" w:type="dxa"/>
+              <w:left w:w="0" w:type="dxa"/>
+              <w:right w:w="0" w:type="dxa"/>
+            </w:tcMar>
+            <w:vAlign w:val="center"/>
+          </w:tcPr>
+          <w:p>
+            <w:pPr>
+              <w:jc w:val="left"/>
+              <w:spacing w:after="40" w:before="40"/>
+              <w:ind w:firstLine="0" w:left="100" w:right="100"/>
+            </w:pPr>
+          </w:p>
+        </w:tc>
+        <w:tc>
+          <w:tcPr>
+            <w:tcBorders>
+              <w:bottom w:val="single" w:sz="8" w:space="0" w:color="333333"/>
+              <w:top w:val="single" w:sz="8" w:space="0" w:color="333333"/>
+            </w:tcBorders>
+            <w:shd w:val="clear" w:color="auto" w:fill="FFFFFF"/>
+            <w:tcMar>
+              <w:top w:w="0" w:type="dxa"/>
+              <w:bottom w:w="0" w:type="dxa"/>
+              <w:left w:w="0" w:type="dxa"/>
+              <w:right w:w="0" w:type="dxa"/>
+            </w:tcMar>
+            <w:vAlign w:val="center"/>
+          </w:tcPr>
+          <w:p>
+            <w:pPr>
+              <w:jc w:val="left"/>
+              <w:spacing w:after="40" w:before="40"/>
+              <w:ind w:firstLine="0" w:left="100" w:right="100"/>
+            </w:pPr>
+            <w:r xmlns:w="http://schemas.openxmlformats.org/wordprocessingml/2006/main" xmlns:wp="http://schemas.openxmlformats.org/drawingml/2006/wordprocessingDrawing" xmlns:r="http://schemas.openxmlformats.org/officeDocument/2006/relationships" xmlns:w14="http://schemas.microsoft.com/office/word/2010/wordml">
+              <w:rPr>
+                <w:rFonts w:ascii="Arial" w:hAnsi="Arial" w:eastAsia="Arial" w:cs="Arial"/>
+                <w:sz w:val="22"/>
+                <w:szCs w:val="22"/>
+                <w:color w:val="111111"/>
+              </w:rPr>
+              <w:t xml:space="preserve">3</w:t>
+            </w:r>
+          </w:p>
+        </w:tc>
+        <w:tc>
+          <w:tcPr>
+            <w:tcBorders>
+              <w:bottom w:val="single" w:sz="8" w:space="0" w:color="333333"/>
+              <w:top w:val="single" w:sz="8" w:space="0" w:color="333333"/>
+            </w:tcBorders>
+            <w:shd w:val="clear" w:color="auto" w:fill="FFFFFF"/>
+            <w:tcMar>
+              <w:top w:w="0" w:type="dxa"/>
+              <w:bottom w:w="0" w:type="dxa"/>
+              <w:left w:w="0" w:type="dxa"/>
+              <w:right w:w="0" w:type="dxa"/>
+            </w:tcMar>
+            <w:vAlign w:val="center"/>
+          </w:tcPr>
+          <w:p>
+            <w:pPr>
+              <w:jc w:val="right"/>
+              <w:spacing w:after="40" w:before="40"/>
+              <w:ind w:firstLine="0" w:left="100" w:right="100"/>
+            </w:pPr>
+            <w:r xmlns:w="http://schemas.openxmlformats.org/wordprocessingml/2006/main" xmlns:wp="http://schemas.openxmlformats.org/drawingml/2006/wordprocessingDrawing" xmlns:r="http://schemas.openxmlformats.org/officeDocument/2006/relationships" xmlns:w14="http://schemas.microsoft.com/office/word/2010/wordml">
+              <w:rPr>
+                <w:rFonts w:ascii="Arial" w:hAnsi="Arial" w:eastAsia="Arial" w:cs="Arial"/>
+                <w:sz w:val="22"/>
+                <w:szCs w:val="22"/>
+                <w:color w:val="111111"/>
+              </w:rPr>
+              <w:t xml:space="preserve">-23,332</w:t>
+            </w:r>
+          </w:p>
+        </w:tc>
+        <w:tc>
+          <w:tcPr>
+            <w:tcBorders>
+              <w:bottom w:val="single" w:sz="8" w:space="0" w:color="333333"/>
+              <w:top w:val="single" w:sz="8" w:space="0" w:color="333333"/>
+            </w:tcBorders>
+            <w:shd w:val="clear" w:color="auto" w:fill="FFFFFF"/>
+            <w:tcMar>
+              <w:top w:w="0" w:type="dxa"/>
+              <w:bottom w:w="0" w:type="dxa"/>
+              <w:left w:w="0" w:type="dxa"/>
+              <w:right w:w="0" w:type="dxa"/>
+            </w:tcMar>
+            <w:vAlign w:val="center"/>
+          </w:tcPr>
+          <w:p>
+            <w:pPr>
+              <w:jc w:val="right"/>
+              <w:spacing w:after="40" w:before="40"/>
+              <w:ind w:firstLine="0" w:left="100" w:right="100"/>
+            </w:pPr>
+            <w:r xmlns:w="http://schemas.openxmlformats.org/wordprocessingml/2006/main" xmlns:wp="http://schemas.openxmlformats.org/drawingml/2006/wordprocessingDrawing" xmlns:r="http://schemas.openxmlformats.org/officeDocument/2006/relationships" xmlns:w14="http://schemas.microsoft.com/office/word/2010/wordml">
+              <w:rPr>
+                <w:rFonts w:ascii="Arial" w:hAnsi="Arial" w:eastAsia="Arial" w:cs="Arial"/>
+                <w:sz w:val="22"/>
+                <w:szCs w:val="22"/>
+                <w:color w:val="111111"/>
+              </w:rPr>
+              <w:t xml:space="preserve">-40,730</w:t>
+            </w:r>
+          </w:p>
+        </w:tc>
+      </w:tr>
+      <w:tr>
+        <w:trPr>
+          <w:cantSplit/>
+          <w:trHeight w:val="440" w:hRule="exact"/>
+        </w:trPr>
+        <w:tc>
+          <w:tcPr>
+            <w:vMerge/>
+            <w:tcBorders>
+              <w:bottom w:val="single" w:sz="8" w:space="0" w:color="333333"/>
+              <w:top w:val="single" w:sz="8" w:space="0" w:color="333333"/>
+            </w:tcBorders>
+            <w:shd w:val="clear" w:color="auto" w:fill="FFFFFF"/>
+            <w:tcMar>
+              <w:top w:w="0" w:type="dxa"/>
+              <w:bottom w:w="0" w:type="dxa"/>
+              <w:left w:w="0" w:type="dxa"/>
+              <w:right w:w="0" w:type="dxa"/>
+            </w:tcMar>
+            <w:vAlign w:val="center"/>
+          </w:tcPr>
+          <w:p>
+            <w:pPr>
+              <w:jc w:val="left"/>
+              <w:spacing w:after="40" w:before="40"/>
+              <w:ind w:firstLine="0" w:left="100" w:right="100"/>
+            </w:pPr>
+          </w:p>
+        </w:tc>
+        <w:tc>
+          <w:tcPr>
+            <w:tcBorders>
+              <w:bottom w:val="single" w:sz="8" w:space="0" w:color="333333"/>
+              <w:top w:val="single" w:sz="8" w:space="0" w:color="333333"/>
+            </w:tcBorders>
+            <w:shd w:val="clear" w:color="auto" w:fill="FFFFFF"/>
+            <w:tcMar>
+              <w:top w:w="0" w:type="dxa"/>
+              <w:bottom w:w="0" w:type="dxa"/>
+              <w:left w:w="0" w:type="dxa"/>
+              <w:right w:w="0" w:type="dxa"/>
+            </w:tcMar>
+            <w:vAlign w:val="center"/>
+          </w:tcPr>
+          <w:p>
+            <w:pPr>
+              <w:jc w:val="left"/>
+              <w:spacing w:after="40" w:before="40"/>
+              <w:ind w:firstLine="0" w:left="100" w:right="100"/>
+            </w:pPr>
+            <w:r xmlns:w="http://schemas.openxmlformats.org/wordprocessingml/2006/main" xmlns:wp="http://schemas.openxmlformats.org/drawingml/2006/wordprocessingDrawing" xmlns:r="http://schemas.openxmlformats.org/officeDocument/2006/relationships" xmlns:w14="http://schemas.microsoft.com/office/word/2010/wordml">
+              <w:rPr>
+                <w:rFonts w:ascii="Arial" w:hAnsi="Arial" w:eastAsia="Arial" w:cs="Arial"/>
+                <w:sz w:val="22"/>
+                <w:szCs w:val="22"/>
+                <w:color w:val="111111"/>
+              </w:rPr>
+              <w:t xml:space="preserve">4</w:t>
+            </w:r>
+          </w:p>
+        </w:tc>
+        <w:tc>
+          <w:tcPr>
+            <w:tcBorders>
+              <w:bottom w:val="single" w:sz="8" w:space="0" w:color="333333"/>
+              <w:top w:val="single" w:sz="8" w:space="0" w:color="333333"/>
+            </w:tcBorders>
+            <w:shd w:val="clear" w:color="auto" w:fill="FFFFFF"/>
+            <w:tcMar>
+              <w:top w:w="0" w:type="dxa"/>
+              <w:bottom w:w="0" w:type="dxa"/>
+              <w:left w:w="0" w:type="dxa"/>
+              <w:right w:w="0" w:type="dxa"/>
+            </w:tcMar>
+            <w:vAlign w:val="center"/>
+          </w:tcPr>
+          <w:p>
+            <w:pPr>
+              <w:jc w:val="right"/>
+              <w:spacing w:after="40" w:before="40"/>
+              <w:ind w:firstLine="0" w:left="100" w:right="100"/>
+            </w:pPr>
+            <w:r xmlns:w="http://schemas.openxmlformats.org/wordprocessingml/2006/main" xmlns:wp="http://schemas.openxmlformats.org/drawingml/2006/wordprocessingDrawing" xmlns:r="http://schemas.openxmlformats.org/officeDocument/2006/relationships" xmlns:w14="http://schemas.microsoft.com/office/word/2010/wordml">
+              <w:rPr>
+                <w:rFonts w:ascii="Arial" w:hAnsi="Arial" w:eastAsia="Arial" w:cs="Arial"/>
+                <w:sz w:val="22"/>
+                <w:szCs w:val="22"/>
+                <w:color w:val="111111"/>
+              </w:rPr>
+              <w:t xml:space="preserve">-44,119</w:t>
+            </w:r>
+          </w:p>
+        </w:tc>
+        <w:tc>
+          <w:tcPr>
+            <w:tcBorders>
+              <w:bottom w:val="single" w:sz="8" w:space="0" w:color="333333"/>
+              <w:top w:val="single" w:sz="8" w:space="0" w:color="333333"/>
+            </w:tcBorders>
+            <w:shd w:val="clear" w:color="auto" w:fill="FFFFFF"/>
+            <w:tcMar>
+              <w:top w:w="0" w:type="dxa"/>
+              <w:bottom w:w="0" w:type="dxa"/>
+              <w:left w:w="0" w:type="dxa"/>
+              <w:right w:w="0" w:type="dxa"/>
+            </w:tcMar>
+            <w:vAlign w:val="center"/>
+          </w:tcPr>
+          <w:p>
+            <w:pPr>
+              <w:jc w:val="right"/>
+              <w:spacing w:after="40" w:before="40"/>
+              <w:ind w:firstLine="0" w:left="100" w:right="100"/>
+            </w:pPr>
+            <w:r xmlns:w="http://schemas.openxmlformats.org/wordprocessingml/2006/main" xmlns:wp="http://schemas.openxmlformats.org/drawingml/2006/wordprocessingDrawing" xmlns:r="http://schemas.openxmlformats.org/officeDocument/2006/relationships" xmlns:w14="http://schemas.microsoft.com/office/word/2010/wordml">
+              <w:rPr>
+                <w:rFonts w:ascii="Arial" w:hAnsi="Arial" w:eastAsia="Arial" w:cs="Arial"/>
+                <w:sz w:val="22"/>
+                <w:szCs w:val="22"/>
+                <w:color w:val="111111"/>
+              </w:rPr>
+              <w:t xml:space="preserve">-67,686</w:t>
+            </w:r>
+          </w:p>
+        </w:tc>
+      </w:tr>
+      <w:tr>
+        <w:trPr>
+          <w:cantSplit/>
+          <w:trHeight w:val="457" w:hRule="exact"/>
+        </w:trPr>
+        <w:tc>
+          <w:tcPr>
+            <w:vMerge/>
+            <w:tcBorders>
+              <w:bottom w:val="single" w:sz="8" w:space="0" w:color="333333"/>
+              <w:top w:val="single" w:sz="8" w:space="0" w:color="333333"/>
+            </w:tcBorders>
+            <w:shd w:val="clear" w:color="auto" w:fill="FFFFFF"/>
+            <w:tcMar>
+              <w:top w:w="0" w:type="dxa"/>
+              <w:bottom w:w="0" w:type="dxa"/>
+              <w:left w:w="0" w:type="dxa"/>
+              <w:right w:w="0" w:type="dxa"/>
+            </w:tcMar>
+            <w:vAlign w:val="center"/>
+          </w:tcPr>
+          <w:p>
+            <w:pPr>
+              <w:jc w:val="left"/>
+              <w:spacing w:after="40" w:before="40"/>
+              <w:ind w:firstLine="0" w:left="100" w:right="100"/>
+            </w:pPr>
+          </w:p>
+        </w:tc>
+        <w:tc>
+          <w:tcPr>
+            <w:tcBorders>
+              <w:bottom w:val="single" w:sz="8" w:space="0" w:color="333333"/>
+              <w:top w:val="single" w:sz="8" w:space="0" w:color="333333"/>
+            </w:tcBorders>
+            <w:shd w:val="clear" w:color="auto" w:fill="FFFFFF"/>
+            <w:tcMar>
+              <w:top w:w="0" w:type="dxa"/>
+              <w:bottom w:w="0" w:type="dxa"/>
+              <w:left w:w="0" w:type="dxa"/>
+              <w:right w:w="0" w:type="dxa"/>
+            </w:tcMar>
+            <w:vAlign w:val="center"/>
+          </w:tcPr>
+          <w:p>
+            <w:pPr>
+              <w:jc w:val="left"/>
+              <w:spacing w:after="40" w:before="40"/>
+              <w:ind w:firstLine="0" w:left="100" w:right="100"/>
+            </w:pPr>
+            <w:r xmlns:w="http://schemas.openxmlformats.org/wordprocessingml/2006/main" xmlns:wp="http://schemas.openxmlformats.org/drawingml/2006/wordprocessingDrawing" xmlns:r="http://schemas.openxmlformats.org/officeDocument/2006/relationships" xmlns:w14="http://schemas.microsoft.com/office/word/2010/wordml">
+              <w:rPr>
+                <w:rFonts w:ascii="Arial" w:hAnsi="Arial" w:eastAsia="Arial" w:cs="Arial"/>
+                <w:sz w:val="22"/>
+                <w:szCs w:val="22"/>
+                <w:color w:val="111111"/>
+              </w:rPr>
+              <w:t xml:space="preserve">5 (most deprived)</w:t>
+            </w:r>
+          </w:p>
+        </w:tc>
+        <w:tc>
+          <w:tcPr>
+            <w:tcBorders>
+              <w:bottom w:val="single" w:sz="8" w:space="0" w:color="333333"/>
+              <w:top w:val="single" w:sz="8" w:space="0" w:color="333333"/>
+            </w:tcBorders>
+            <w:shd w:val="clear" w:color="auto" w:fill="FFFFFF"/>
+            <w:tcMar>
+              <w:top w:w="0" w:type="dxa"/>
+              <w:bottom w:w="0" w:type="dxa"/>
+              <w:left w:w="0" w:type="dxa"/>
+              <w:right w:w="0" w:type="dxa"/>
+            </w:tcMar>
+            <w:vAlign w:val="center"/>
+          </w:tcPr>
+          <w:p>
+            <w:pPr>
+              <w:jc w:val="right"/>
+              <w:spacing w:after="40" w:before="40"/>
+              <w:ind w:firstLine="0" w:left="100" w:right="100"/>
+            </w:pPr>
+            <w:r xmlns:w="http://schemas.openxmlformats.org/wordprocessingml/2006/main" xmlns:wp="http://schemas.openxmlformats.org/drawingml/2006/wordprocessingDrawing" xmlns:r="http://schemas.openxmlformats.org/officeDocument/2006/relationships" xmlns:w14="http://schemas.microsoft.com/office/word/2010/wordml">
+              <w:rPr>
+                <w:rFonts w:ascii="Arial" w:hAnsi="Arial" w:eastAsia="Arial" w:cs="Arial"/>
+                <w:sz w:val="22"/>
+                <w:szCs w:val="22"/>
+                <w:color w:val="111111"/>
+              </w:rPr>
+              <w:t xml:space="preserve">-82,018</w:t>
+            </w:r>
+          </w:p>
+        </w:tc>
+        <w:tc>
+          <w:tcPr>
+            <w:tcBorders>
+              <w:bottom w:val="single" w:sz="8" w:space="0" w:color="333333"/>
+              <w:top w:val="single" w:sz="8" w:space="0" w:color="333333"/>
+            </w:tcBorders>
+            <w:shd w:val="clear" w:color="auto" w:fill="FFFFFF"/>
+            <w:tcMar>
+              <w:top w:w="0" w:type="dxa"/>
+              <w:bottom w:w="0" w:type="dxa"/>
+              <w:left w:w="0" w:type="dxa"/>
+              <w:right w:w="0" w:type="dxa"/>
+            </w:tcMar>
+            <w:vAlign w:val="center"/>
+          </w:tcPr>
+          <w:p>
+            <w:pPr>
+              <w:jc w:val="right"/>
+              <w:spacing w:after="40" w:before="40"/>
+              <w:ind w:firstLine="0" w:left="100" w:right="100"/>
+            </w:pPr>
+            <w:r xmlns:w="http://schemas.openxmlformats.org/wordprocessingml/2006/main" xmlns:wp="http://schemas.openxmlformats.org/drawingml/2006/wordprocessingDrawing" xmlns:r="http://schemas.openxmlformats.org/officeDocument/2006/relationships" xmlns:w14="http://schemas.microsoft.com/office/word/2010/wordml">
+              <w:rPr>
+                <w:rFonts w:ascii="Arial" w:hAnsi="Arial" w:eastAsia="Arial" w:cs="Arial"/>
+                <w:sz w:val="22"/>
+                <w:szCs w:val="22"/>
+                <w:color w:val="111111"/>
+              </w:rPr>
+              <w:t xml:space="preserve">-117,299</w:t>
+            </w:r>
+          </w:p>
+        </w:tc>
+      </w:tr>
+      <w:tr>
+        <w:trPr>
+          <w:cantSplit/>
+          <w:trHeight w:val="457" w:hRule="exact"/>
+        </w:trPr>
+        <w:tc>
+          <w:tcPr>
+            <w:vMerge w:val="restart"/>
+            <w:tcBorders>
+              <w:bottom w:val="single" w:sz="8" w:space="0" w:color="333333"/>
+              <w:top w:val="single" w:sz="8" w:space="0" w:color="333333"/>
+            </w:tcBorders>
+            <w:shd w:val="clear" w:color="auto" w:fill="FFFFFF"/>
+            <w:tcMar>
+              <w:top w:w="0" w:type="dxa"/>
+              <w:bottom w:w="0" w:type="dxa"/>
+              <w:left w:w="0" w:type="dxa"/>
+              <w:right w:w="0" w:type="dxa"/>
+            </w:tcMar>
+            <w:vAlign w:val="center"/>
+          </w:tcPr>
+          <w:p>
+            <w:pPr>
+              <w:jc w:val="left"/>
+              <w:spacing w:after="40" w:before="40"/>
+              <w:ind w:firstLine="0" w:left="100" w:right="100"/>
+            </w:pPr>
+            <w:r xmlns:w="http://schemas.openxmlformats.org/wordprocessingml/2006/main" xmlns:wp="http://schemas.openxmlformats.org/drawingml/2006/wordprocessingDrawing" xmlns:r="http://schemas.openxmlformats.org/officeDocument/2006/relationships" xmlns:w14="http://schemas.microsoft.com/office/word/2010/wordml">
+              <w:rPr>
+                <w:rFonts w:ascii="Arial" w:hAnsi="Arial" w:eastAsia="Arial" w:cs="Arial"/>
+                <w:sz w:val="22"/>
+                <w:szCs w:val="22"/>
+                <w:color w:val="111111"/>
+              </w:rPr>
+              <w:t xml:space="preserve">Male</w:t>
+            </w:r>
+          </w:p>
+        </w:tc>
+        <w:tc>
+          <w:tcPr>
+            <w:tcBorders>
+              <w:bottom w:val="single" w:sz="8" w:space="0" w:color="333333"/>
+              <w:top w:val="single" w:sz="8" w:space="0" w:color="333333"/>
+            </w:tcBorders>
+            <w:shd w:val="clear" w:color="auto" w:fill="FFFFFF"/>
+            <w:tcMar>
+              <w:top w:w="0" w:type="dxa"/>
+              <w:bottom w:w="0" w:type="dxa"/>
+              <w:left w:w="0" w:type="dxa"/>
+              <w:right w:w="0" w:type="dxa"/>
+            </w:tcMar>
+            <w:vAlign w:val="center"/>
+          </w:tcPr>
+          <w:p>
+            <w:pPr>
+              <w:jc w:val="left"/>
+              <w:spacing w:after="40" w:before="40"/>
+              <w:ind w:firstLine="0" w:left="100" w:right="100"/>
+            </w:pPr>
+            <w:r xmlns:w="http://schemas.openxmlformats.org/wordprocessingml/2006/main" xmlns:wp="http://schemas.openxmlformats.org/drawingml/2006/wordprocessingDrawing" xmlns:r="http://schemas.openxmlformats.org/officeDocument/2006/relationships" xmlns:w14="http://schemas.microsoft.com/office/word/2010/wordml">
+              <w:rPr>
+                <w:rFonts w:ascii="Arial" w:hAnsi="Arial" w:eastAsia="Arial" w:cs="Arial"/>
+                <w:sz w:val="22"/>
+                <w:szCs w:val="22"/>
+                <w:color w:val="111111"/>
+              </w:rPr>
+              <w:t xml:space="preserve">1 (least deprived)</w:t>
+            </w:r>
+          </w:p>
+        </w:tc>
+        <w:tc>
+          <w:tcPr>
+            <w:tcBorders>
+              <w:bottom w:val="single" w:sz="8" w:space="0" w:color="333333"/>
+              <w:top w:val="single" w:sz="8" w:space="0" w:color="333333"/>
+            </w:tcBorders>
+            <w:shd w:val="clear" w:color="auto" w:fill="FFFFFF"/>
+            <w:tcMar>
+              <w:top w:w="0" w:type="dxa"/>
+              <w:bottom w:w="0" w:type="dxa"/>
+              <w:left w:w="0" w:type="dxa"/>
+              <w:right w:w="0" w:type="dxa"/>
+            </w:tcMar>
+            <w:vAlign w:val="center"/>
+          </w:tcPr>
+          <w:p>
+            <w:pPr>
+              <w:jc w:val="right"/>
+              <w:spacing w:after="40" w:before="40"/>
+              <w:ind w:firstLine="0" w:left="100" w:right="100"/>
+            </w:pPr>
+            <w:r xmlns:w="http://schemas.openxmlformats.org/wordprocessingml/2006/main" xmlns:wp="http://schemas.openxmlformats.org/drawingml/2006/wordprocessingDrawing" xmlns:r="http://schemas.openxmlformats.org/officeDocument/2006/relationships" xmlns:w14="http://schemas.microsoft.com/office/word/2010/wordml">
+              <w:rPr>
+                <w:rFonts w:ascii="Arial" w:hAnsi="Arial" w:eastAsia="Arial" w:cs="Arial"/>
+                <w:sz w:val="22"/>
+                <w:szCs w:val="22"/>
+                <w:color w:val="111111"/>
+              </w:rPr>
+              <w:t xml:space="preserve">-11,236</w:t>
+            </w:r>
+          </w:p>
+        </w:tc>
+        <w:tc>
+          <w:tcPr>
+            <w:tcBorders>
+              <w:bottom w:val="single" w:sz="8" w:space="0" w:color="333333"/>
+              <w:top w:val="single" w:sz="8" w:space="0" w:color="333333"/>
+            </w:tcBorders>
+            <w:shd w:val="clear" w:color="auto" w:fill="FFFFFF"/>
+            <w:tcMar>
+              <w:top w:w="0" w:type="dxa"/>
+              <w:bottom w:w="0" w:type="dxa"/>
+              <w:left w:w="0" w:type="dxa"/>
+              <w:right w:w="0" w:type="dxa"/>
+            </w:tcMar>
+            <w:vAlign w:val="center"/>
+          </w:tcPr>
+          <w:p>
+            <w:pPr>
+              <w:jc w:val="right"/>
+              <w:spacing w:after="40" w:before="40"/>
+              <w:ind w:firstLine="0" w:left="100" w:right="100"/>
+            </w:pPr>
+            <w:r xmlns:w="http://schemas.openxmlformats.org/wordprocessingml/2006/main" xmlns:wp="http://schemas.openxmlformats.org/drawingml/2006/wordprocessingDrawing" xmlns:r="http://schemas.openxmlformats.org/officeDocument/2006/relationships" xmlns:w14="http://schemas.microsoft.com/office/word/2010/wordml">
+              <w:rPr>
+                <w:rFonts w:ascii="Arial" w:hAnsi="Arial" w:eastAsia="Arial" w:cs="Arial"/>
+                <w:sz w:val="22"/>
+                <w:szCs w:val="22"/>
+                <w:color w:val="111111"/>
+              </w:rPr>
+              <w:t xml:space="preserve">-14,974</w:t>
+            </w:r>
+          </w:p>
+        </w:tc>
+      </w:tr>
+      <w:tr>
+        <w:trPr>
+          <w:cantSplit/>
+          <w:trHeight w:val="440" w:hRule="exact"/>
+        </w:trPr>
+        <w:tc>
+          <w:tcPr>
+            <w:vMerge/>
+            <w:tcBorders>
+              <w:bottom w:val="single" w:sz="8" w:space="0" w:color="333333"/>
+              <w:top w:val="single" w:sz="8" w:space="0" w:color="333333"/>
+            </w:tcBorders>
+            <w:shd w:val="clear" w:color="auto" w:fill="FFFFFF"/>
+            <w:tcMar>
+              <w:top w:w="0" w:type="dxa"/>
+              <w:bottom w:w="0" w:type="dxa"/>
+              <w:left w:w="0" w:type="dxa"/>
+              <w:right w:w="0" w:type="dxa"/>
+            </w:tcMar>
+            <w:vAlign w:val="center"/>
+          </w:tcPr>
+          <w:p>
+            <w:pPr>
+              <w:jc w:val="left"/>
+              <w:spacing w:after="40" w:before="40"/>
+              <w:ind w:firstLine="0" w:left="100" w:right="100"/>
+            </w:pPr>
+          </w:p>
+        </w:tc>
+        <w:tc>
+          <w:tcPr>
+            <w:tcBorders>
+              <w:bottom w:val="single" w:sz="8" w:space="0" w:color="333333"/>
+              <w:top w:val="single" w:sz="8" w:space="0" w:color="333333"/>
+            </w:tcBorders>
+            <w:shd w:val="clear" w:color="auto" w:fill="FFFFFF"/>
+            <w:tcMar>
+              <w:top w:w="0" w:type="dxa"/>
+              <w:bottom w:w="0" w:type="dxa"/>
+              <w:left w:w="0" w:type="dxa"/>
+              <w:right w:w="0" w:type="dxa"/>
+            </w:tcMar>
+            <w:vAlign w:val="center"/>
+          </w:tcPr>
+          <w:p>
+            <w:pPr>
+              <w:jc w:val="left"/>
+              <w:spacing w:after="40" w:before="40"/>
+              <w:ind w:firstLine="0" w:left="100" w:right="100"/>
+            </w:pPr>
+            <w:r xmlns:w="http://schemas.openxmlformats.org/wordprocessingml/2006/main" xmlns:wp="http://schemas.openxmlformats.org/drawingml/2006/wordprocessingDrawing" xmlns:r="http://schemas.openxmlformats.org/officeDocument/2006/relationships" xmlns:w14="http://schemas.microsoft.com/office/word/2010/wordml">
+              <w:rPr>
+                <w:rFonts w:ascii="Arial" w:hAnsi="Arial" w:eastAsia="Arial" w:cs="Arial"/>
+                <w:sz w:val="22"/>
+                <w:szCs w:val="22"/>
+                <w:color w:val="111111"/>
+              </w:rPr>
+              <w:t xml:space="preserve">2</w:t>
+            </w:r>
+          </w:p>
+        </w:tc>
+        <w:tc>
+          <w:tcPr>
+            <w:tcBorders>
+              <w:bottom w:val="single" w:sz="8" w:space="0" w:color="333333"/>
+              <w:top w:val="single" w:sz="8" w:space="0" w:color="333333"/>
+            </w:tcBorders>
+            <w:shd w:val="clear" w:color="auto" w:fill="FFFFFF"/>
+            <w:tcMar>
+              <w:top w:w="0" w:type="dxa"/>
+              <w:bottom w:w="0" w:type="dxa"/>
+              <w:left w:w="0" w:type="dxa"/>
+              <w:right w:w="0" w:type="dxa"/>
+            </w:tcMar>
+            <w:vAlign w:val="center"/>
+          </w:tcPr>
+          <w:p>
+            <w:pPr>
+              <w:jc w:val="right"/>
+              <w:spacing w:after="40" w:before="40"/>
+              <w:ind w:firstLine="0" w:left="100" w:right="100"/>
+            </w:pPr>
+            <w:r xmlns:w="http://schemas.openxmlformats.org/wordprocessingml/2006/main" xmlns:wp="http://schemas.openxmlformats.org/drawingml/2006/wordprocessingDrawing" xmlns:r="http://schemas.openxmlformats.org/officeDocument/2006/relationships" xmlns:w14="http://schemas.microsoft.com/office/word/2010/wordml">
+              <w:rPr>
+                <w:rFonts w:ascii="Arial" w:hAnsi="Arial" w:eastAsia="Arial" w:cs="Arial"/>
+                <w:sz w:val="22"/>
+                <w:szCs w:val="22"/>
+                <w:color w:val="111111"/>
+              </w:rPr>
+              <w:t xml:space="preserve">-18,125</w:t>
+            </w:r>
+          </w:p>
+        </w:tc>
+        <w:tc>
+          <w:tcPr>
+            <w:tcBorders>
+              <w:bottom w:val="single" w:sz="8" w:space="0" w:color="333333"/>
+              <w:top w:val="single" w:sz="8" w:space="0" w:color="333333"/>
+            </w:tcBorders>
+            <w:shd w:val="clear" w:color="auto" w:fill="FFFFFF"/>
+            <w:tcMar>
+              <w:top w:w="0" w:type="dxa"/>
+              <w:bottom w:w="0" w:type="dxa"/>
+              <w:left w:w="0" w:type="dxa"/>
+              <w:right w:w="0" w:type="dxa"/>
+            </w:tcMar>
+            <w:vAlign w:val="center"/>
+          </w:tcPr>
+          <w:p>
+            <w:pPr>
+              <w:jc w:val="right"/>
+              <w:spacing w:after="40" w:before="40"/>
+              <w:ind w:firstLine="0" w:left="100" w:right="100"/>
+            </w:pPr>
+            <w:r xmlns:w="http://schemas.openxmlformats.org/wordprocessingml/2006/main" xmlns:wp="http://schemas.openxmlformats.org/drawingml/2006/wordprocessingDrawing" xmlns:r="http://schemas.openxmlformats.org/officeDocument/2006/relationships" xmlns:w14="http://schemas.microsoft.com/office/word/2010/wordml">
+              <w:rPr>
+                <w:rFonts w:ascii="Arial" w:hAnsi="Arial" w:eastAsia="Arial" w:cs="Arial"/>
+                <w:sz w:val="22"/>
+                <w:szCs w:val="22"/>
+                <w:color w:val="111111"/>
+              </w:rPr>
+              <w:t xml:space="preserve">-28,879</w:t>
+            </w:r>
+          </w:p>
+        </w:tc>
+      </w:tr>
+      <w:tr>
+        <w:trPr>
+          <w:cantSplit/>
+          <w:trHeight w:val="440" w:hRule="exact"/>
+        </w:trPr>
+        <w:tc>
+          <w:tcPr>
+            <w:vMerge/>
+            <w:tcBorders>
+              <w:bottom w:val="single" w:sz="8" w:space="0" w:color="333333"/>
+              <w:top w:val="single" w:sz="8" w:space="0" w:color="333333"/>
+            </w:tcBorders>
+            <w:shd w:val="clear" w:color="auto" w:fill="FFFFFF"/>
+            <w:tcMar>
+              <w:top w:w="0" w:type="dxa"/>
+              <w:bottom w:w="0" w:type="dxa"/>
+              <w:left w:w="0" w:type="dxa"/>
+              <w:right w:w="0" w:type="dxa"/>
+            </w:tcMar>
+            <w:vAlign w:val="center"/>
+          </w:tcPr>
+          <w:p>
+            <w:pPr>
+              <w:jc w:val="left"/>
+              <w:spacing w:after="40" w:before="40"/>
+              <w:ind w:firstLine="0" w:left="100" w:right="100"/>
+            </w:pPr>
+          </w:p>
+        </w:tc>
+        <w:tc>
+          <w:tcPr>
+            <w:tcBorders>
+              <w:bottom w:val="single" w:sz="8" w:space="0" w:color="333333"/>
+              <w:top w:val="single" w:sz="8" w:space="0" w:color="333333"/>
+            </w:tcBorders>
+            <w:shd w:val="clear" w:color="auto" w:fill="FFFFFF"/>
+            <w:tcMar>
+              <w:top w:w="0" w:type="dxa"/>
+              <w:bottom w:w="0" w:type="dxa"/>
+              <w:left w:w="0" w:type="dxa"/>
+              <w:right w:w="0" w:type="dxa"/>
+            </w:tcMar>
+            <w:vAlign w:val="center"/>
+          </w:tcPr>
+          <w:p>
+            <w:pPr>
+              <w:jc w:val="left"/>
+              <w:spacing w:after="40" w:before="40"/>
+              <w:ind w:firstLine="0" w:left="100" w:right="100"/>
+            </w:pPr>
+            <w:r xmlns:w="http://schemas.openxmlformats.org/wordprocessingml/2006/main" xmlns:wp="http://schemas.openxmlformats.org/drawingml/2006/wordprocessingDrawing" xmlns:r="http://schemas.openxmlformats.org/officeDocument/2006/relationships" xmlns:w14="http://schemas.microsoft.com/office/word/2010/wordml">
+              <w:rPr>
+                <w:rFonts w:ascii="Arial" w:hAnsi="Arial" w:eastAsia="Arial" w:cs="Arial"/>
+                <w:sz w:val="22"/>
+                <w:szCs w:val="22"/>
+                <w:color w:val="111111"/>
+              </w:rPr>
+              <w:t xml:space="preserve">3</w:t>
+            </w:r>
+          </w:p>
+        </w:tc>
+        <w:tc>
+          <w:tcPr>
+            <w:tcBorders>
+              <w:bottom w:val="single" w:sz="8" w:space="0" w:color="333333"/>
+              <w:top w:val="single" w:sz="8" w:space="0" w:color="333333"/>
+            </w:tcBorders>
+            <w:shd w:val="clear" w:color="auto" w:fill="FFFFFF"/>
+            <w:tcMar>
+              <w:top w:w="0" w:type="dxa"/>
+              <w:bottom w:w="0" w:type="dxa"/>
+              <w:left w:w="0" w:type="dxa"/>
+              <w:right w:w="0" w:type="dxa"/>
+            </w:tcMar>
+            <w:vAlign w:val="center"/>
+          </w:tcPr>
+          <w:p>
+            <w:pPr>
+              <w:jc w:val="right"/>
+              <w:spacing w:after="40" w:before="40"/>
+              <w:ind w:firstLine="0" w:left="100" w:right="100"/>
+            </w:pPr>
+            <w:r xmlns:w="http://schemas.openxmlformats.org/wordprocessingml/2006/main" xmlns:wp="http://schemas.openxmlformats.org/drawingml/2006/wordprocessingDrawing" xmlns:r="http://schemas.openxmlformats.org/officeDocument/2006/relationships" xmlns:w14="http://schemas.microsoft.com/office/word/2010/wordml">
+              <w:rPr>
+                <w:rFonts w:ascii="Arial" w:hAnsi="Arial" w:eastAsia="Arial" w:cs="Arial"/>
+                <w:sz w:val="22"/>
+                <w:szCs w:val="22"/>
+                <w:color w:val="111111"/>
+              </w:rPr>
+              <w:t xml:space="preserve">-18,881</w:t>
+            </w:r>
+          </w:p>
+        </w:tc>
+        <w:tc>
+          <w:tcPr>
+            <w:tcBorders>
+              <w:bottom w:val="single" w:sz="8" w:space="0" w:color="333333"/>
+              <w:top w:val="single" w:sz="8" w:space="0" w:color="333333"/>
+            </w:tcBorders>
+            <w:shd w:val="clear" w:color="auto" w:fill="FFFFFF"/>
+            <w:tcMar>
+              <w:top w:w="0" w:type="dxa"/>
+              <w:bottom w:w="0" w:type="dxa"/>
+              <w:left w:w="0" w:type="dxa"/>
+              <w:right w:w="0" w:type="dxa"/>
+            </w:tcMar>
+            <w:vAlign w:val="center"/>
+          </w:tcPr>
+          <w:p>
+            <w:pPr>
+              <w:jc w:val="right"/>
+              <w:spacing w:after="40" w:before="40"/>
+              <w:ind w:firstLine="0" w:left="100" w:right="100"/>
+            </w:pPr>
+            <w:r xmlns:w="http://schemas.openxmlformats.org/wordprocessingml/2006/main" xmlns:wp="http://schemas.openxmlformats.org/drawingml/2006/wordprocessingDrawing" xmlns:r="http://schemas.openxmlformats.org/officeDocument/2006/relationships" xmlns:w14="http://schemas.microsoft.com/office/word/2010/wordml">
+              <w:rPr>
+                <w:rFonts w:ascii="Arial" w:hAnsi="Arial" w:eastAsia="Arial" w:cs="Arial"/>
+                <w:sz w:val="22"/>
+                <w:szCs w:val="22"/>
+                <w:color w:val="111111"/>
+              </w:rPr>
+              <w:t xml:space="preserve">-29,831</w:t>
+            </w:r>
+          </w:p>
+        </w:tc>
+      </w:tr>
+      <w:tr>
+        <w:trPr>
+          <w:cantSplit/>
+          <w:trHeight w:val="440" w:hRule="exact"/>
+        </w:trPr>
+        <w:tc>
+          <w:tcPr>
+            <w:vMerge/>
+            <w:tcBorders>
+              <w:bottom w:val="single" w:sz="8" w:space="0" w:color="333333"/>
+              <w:top w:val="single" w:sz="8" w:space="0" w:color="333333"/>
+            </w:tcBorders>
+            <w:shd w:val="clear" w:color="auto" w:fill="FFFFFF"/>
+            <w:tcMar>
+              <w:top w:w="0" w:type="dxa"/>
+              <w:bottom w:w="0" w:type="dxa"/>
+              <w:left w:w="0" w:type="dxa"/>
+              <w:right w:w="0" w:type="dxa"/>
+            </w:tcMar>
+            <w:vAlign w:val="center"/>
+          </w:tcPr>
+          <w:p>
+            <w:pPr>
+              <w:jc w:val="left"/>
+              <w:spacing w:after="40" w:before="40"/>
+              <w:ind w:firstLine="0" w:left="100" w:right="100"/>
+            </w:pPr>
+          </w:p>
+        </w:tc>
+        <w:tc>
+          <w:tcPr>
+            <w:tcBorders>
+              <w:bottom w:val="single" w:sz="8" w:space="0" w:color="333333"/>
+              <w:top w:val="single" w:sz="8" w:space="0" w:color="333333"/>
+            </w:tcBorders>
+            <w:shd w:val="clear" w:color="auto" w:fill="FFFFFF"/>
+            <w:tcMar>
+              <w:top w:w="0" w:type="dxa"/>
+              <w:bottom w:w="0" w:type="dxa"/>
+              <w:left w:w="0" w:type="dxa"/>
+              <w:right w:w="0" w:type="dxa"/>
+            </w:tcMar>
+            <w:vAlign w:val="center"/>
+          </w:tcPr>
+          <w:p>
+            <w:pPr>
+              <w:jc w:val="left"/>
+              <w:spacing w:after="40" w:before="40"/>
+              <w:ind w:firstLine="0" w:left="100" w:right="100"/>
+            </w:pPr>
+            <w:r xmlns:w="http://schemas.openxmlformats.org/wordprocessingml/2006/main" xmlns:wp="http://schemas.openxmlformats.org/drawingml/2006/wordprocessingDrawing" xmlns:r="http://schemas.openxmlformats.org/officeDocument/2006/relationships" xmlns:w14="http://schemas.microsoft.com/office/word/2010/wordml">
+              <w:rPr>
+                <w:rFonts w:ascii="Arial" w:hAnsi="Arial" w:eastAsia="Arial" w:cs="Arial"/>
+                <w:sz w:val="22"/>
+                <w:szCs w:val="22"/>
+                <w:color w:val="111111"/>
+              </w:rPr>
+              <w:t xml:space="preserve">4</w:t>
+            </w:r>
+          </w:p>
+        </w:tc>
+        <w:tc>
+          <w:tcPr>
+            <w:tcBorders>
+              <w:bottom w:val="single" w:sz="8" w:space="0" w:color="333333"/>
+              <w:top w:val="single" w:sz="8" w:space="0" w:color="333333"/>
+            </w:tcBorders>
+            <w:shd w:val="clear" w:color="auto" w:fill="FFFFFF"/>
+            <w:tcMar>
+              <w:top w:w="0" w:type="dxa"/>
+              <w:bottom w:w="0" w:type="dxa"/>
+              <w:left w:w="0" w:type="dxa"/>
+              <w:right w:w="0" w:type="dxa"/>
+            </w:tcMar>
+            <w:vAlign w:val="center"/>
+          </w:tcPr>
+          <w:p>
+            <w:pPr>
+              <w:jc w:val="right"/>
+              <w:spacing w:after="40" w:before="40"/>
+              <w:ind w:firstLine="0" w:left="100" w:right="100"/>
+            </w:pPr>
+            <w:r xmlns:w="http://schemas.openxmlformats.org/wordprocessingml/2006/main" xmlns:wp="http://schemas.openxmlformats.org/drawingml/2006/wordprocessingDrawing" xmlns:r="http://schemas.openxmlformats.org/officeDocument/2006/relationships" xmlns:w14="http://schemas.microsoft.com/office/word/2010/wordml">
+              <w:rPr>
+                <w:rFonts w:ascii="Arial" w:hAnsi="Arial" w:eastAsia="Arial" w:cs="Arial"/>
+                <w:sz w:val="22"/>
+                <w:szCs w:val="22"/>
+                <w:color w:val="111111"/>
+              </w:rPr>
+              <w:t xml:space="preserve">-37,173</w:t>
+            </w:r>
+          </w:p>
+        </w:tc>
+        <w:tc>
+          <w:tcPr>
+            <w:tcBorders>
+              <w:bottom w:val="single" w:sz="8" w:space="0" w:color="333333"/>
+              <w:top w:val="single" w:sz="8" w:space="0" w:color="333333"/>
+            </w:tcBorders>
+            <w:shd w:val="clear" w:color="auto" w:fill="FFFFFF"/>
+            <w:tcMar>
+              <w:top w:w="0" w:type="dxa"/>
+              <w:bottom w:w="0" w:type="dxa"/>
+              <w:left w:w="0" w:type="dxa"/>
+              <w:right w:w="0" w:type="dxa"/>
+            </w:tcMar>
+            <w:vAlign w:val="center"/>
+          </w:tcPr>
+          <w:p>
+            <w:pPr>
+              <w:jc w:val="right"/>
+              <w:spacing w:after="40" w:before="40"/>
+              <w:ind w:firstLine="0" w:left="100" w:right="100"/>
+            </w:pPr>
+            <w:r xmlns:w="http://schemas.openxmlformats.org/wordprocessingml/2006/main" xmlns:wp="http://schemas.openxmlformats.org/drawingml/2006/wordprocessingDrawing" xmlns:r="http://schemas.openxmlformats.org/officeDocument/2006/relationships" xmlns:w14="http://schemas.microsoft.com/office/word/2010/wordml">
+              <w:rPr>
+                <w:rFonts w:ascii="Arial" w:hAnsi="Arial" w:eastAsia="Arial" w:cs="Arial"/>
+                <w:sz w:val="22"/>
+                <w:szCs w:val="22"/>
+                <w:color w:val="111111"/>
+              </w:rPr>
+              <w:t xml:space="preserve">-35,450</w:t>
+            </w:r>
+          </w:p>
+        </w:tc>
+      </w:tr>
+      <w:tr>
+        <w:trPr>
+          <w:cantSplit/>
+          <w:trHeight w:val="457" w:hRule="exact"/>
+        </w:trPr>
+        <w:tc>
+          <w:tcPr>
+            <w:vMerge/>
+            <w:tcBorders>
+              <w:bottom w:val="single" w:sz="8" w:space="0" w:color="333333"/>
+              <w:top w:val="single" w:sz="8" w:space="0" w:color="333333"/>
+            </w:tcBorders>
+            <w:shd w:val="clear" w:color="auto" w:fill="FFFFFF"/>
+            <w:tcMar>
+              <w:top w:w="0" w:type="dxa"/>
+              <w:bottom w:w="0" w:type="dxa"/>
+              <w:left w:w="0" w:type="dxa"/>
+              <w:right w:w="0" w:type="dxa"/>
+            </w:tcMar>
+            <w:vAlign w:val="center"/>
+          </w:tcPr>
+          <w:p>
+            <w:pPr>
+              <w:jc w:val="left"/>
+              <w:spacing w:after="40" w:before="40"/>
+              <w:ind w:firstLine="0" w:left="100" w:right="100"/>
+            </w:pPr>
+          </w:p>
+        </w:tc>
+        <w:tc>
+          <w:tcPr>
+            <w:tcBorders>
+              <w:bottom w:val="single" w:sz="8" w:space="0" w:color="333333"/>
+              <w:top w:val="single" w:sz="8" w:space="0" w:color="333333"/>
+            </w:tcBorders>
+            <w:shd w:val="clear" w:color="auto" w:fill="FFFFFF"/>
+            <w:tcMar>
+              <w:top w:w="0" w:type="dxa"/>
+              <w:bottom w:w="0" w:type="dxa"/>
+              <w:left w:w="0" w:type="dxa"/>
+              <w:right w:w="0" w:type="dxa"/>
+            </w:tcMar>
+            <w:vAlign w:val="center"/>
+          </w:tcPr>
+          <w:p>
+            <w:pPr>
+              <w:jc w:val="left"/>
+              <w:spacing w:after="40" w:before="40"/>
+              <w:ind w:firstLine="0" w:left="100" w:right="100"/>
+            </w:pPr>
+            <w:r xmlns:w="http://schemas.openxmlformats.org/wordprocessingml/2006/main" xmlns:wp="http://schemas.openxmlformats.org/drawingml/2006/wordprocessingDrawing" xmlns:r="http://schemas.openxmlformats.org/officeDocument/2006/relationships" xmlns:w14="http://schemas.microsoft.com/office/word/2010/wordml">
+              <w:rPr>
+                <w:rFonts w:ascii="Arial" w:hAnsi="Arial" w:eastAsia="Arial" w:cs="Arial"/>
+                <w:sz w:val="22"/>
+                <w:szCs w:val="22"/>
+                <w:color w:val="111111"/>
+              </w:rPr>
+              <w:t xml:space="preserve">5 (most deprived)</w:t>
+            </w:r>
+          </w:p>
+        </w:tc>
+        <w:tc>
+          <w:tcPr>
+            <w:tcBorders>
+              <w:bottom w:val="single" w:sz="8" w:space="0" w:color="333333"/>
+              <w:top w:val="single" w:sz="8" w:space="0" w:color="333333"/>
+            </w:tcBorders>
+            <w:shd w:val="clear" w:color="auto" w:fill="FFFFFF"/>
+            <w:tcMar>
+              <w:top w:w="0" w:type="dxa"/>
+              <w:bottom w:w="0" w:type="dxa"/>
+              <w:left w:w="0" w:type="dxa"/>
+              <w:right w:w="0" w:type="dxa"/>
+            </w:tcMar>
+            <w:vAlign w:val="center"/>
+          </w:tcPr>
+          <w:p>
+            <w:pPr>
+              <w:jc w:val="right"/>
+              <w:spacing w:after="40" w:before="40"/>
+              <w:ind w:firstLine="0" w:left="100" w:right="100"/>
+            </w:pPr>
+            <w:r xmlns:w="http://schemas.openxmlformats.org/wordprocessingml/2006/main" xmlns:wp="http://schemas.openxmlformats.org/drawingml/2006/wordprocessingDrawing" xmlns:r="http://schemas.openxmlformats.org/officeDocument/2006/relationships" xmlns:w14="http://schemas.microsoft.com/office/word/2010/wordml">
+              <w:rPr>
+                <w:rFonts w:ascii="Arial" w:hAnsi="Arial" w:eastAsia="Arial" w:cs="Arial"/>
+                <w:sz w:val="22"/>
+                <w:szCs w:val="22"/>
+                <w:color w:val="111111"/>
+              </w:rPr>
+              <w:t xml:space="preserve">-66,933</w:t>
+            </w:r>
+          </w:p>
+        </w:tc>
+        <w:tc>
+          <w:tcPr>
+            <w:tcBorders>
+              <w:bottom w:val="single" w:sz="8" w:space="0" w:color="333333"/>
+              <w:top w:val="single" w:sz="8" w:space="0" w:color="333333"/>
+            </w:tcBorders>
+            <w:shd w:val="clear" w:color="auto" w:fill="FFFFFF"/>
+            <w:tcMar>
+              <w:top w:w="0" w:type="dxa"/>
+              <w:bottom w:w="0" w:type="dxa"/>
+              <w:left w:w="0" w:type="dxa"/>
+              <w:right w:w="0" w:type="dxa"/>
+            </w:tcMar>
+            <w:vAlign w:val="center"/>
+          </w:tcPr>
+          <w:p>
+            <w:pPr>
+              <w:jc w:val="right"/>
+              <w:spacing w:after="40" w:before="40"/>
+              <w:ind w:firstLine="0" w:left="100" w:right="100"/>
+            </w:pPr>
+            <w:r xmlns:w="http://schemas.openxmlformats.org/wordprocessingml/2006/main" xmlns:wp="http://schemas.openxmlformats.org/drawingml/2006/wordprocessingDrawing" xmlns:r="http://schemas.openxmlformats.org/officeDocument/2006/relationships" xmlns:w14="http://schemas.microsoft.com/office/word/2010/wordml">
+              <w:rPr>
+                <w:rFonts w:ascii="Arial" w:hAnsi="Arial" w:eastAsia="Arial" w:cs="Arial"/>
+                <w:sz w:val="22"/>
+                <w:szCs w:val="22"/>
+                <w:color w:val="111111"/>
+              </w:rPr>
+              <w:t xml:space="preserve">-97,085</w:t>
             </w:r>
           </w:p>
         </w:tc>

</xml_diff>